<commit_message>
Final Release - Please see ReadMe file to run the project !
</commit_message>
<xml_diff>
--- a/ReadMe.docx
+++ b/ReadMe.docx
@@ -13,7 +13,7 @@
         <w:rPr>
           <w:sz w:val="36"/>
         </w:rPr>
-        <w:t>MSc Project</w:t>
+        <w:t>Module Chooser</w:t>
       </w:r>
       <w:r>
         <w:rPr>
@@ -31,7 +31,19 @@
         <w:rPr>
           <w:sz w:val="36"/>
         </w:rPr>
-        <w:t xml:space="preserve"> Read Me file</w:t>
+        <w:t xml:space="preserve"> Read Me </w:t>
+      </w:r>
+      <w:r>
+        <w:rPr>
+          <w:sz w:val="36"/>
+        </w:rPr>
+        <w:t>F</w:t>
+      </w:r>
+      <w:r>
+        <w:rPr>
+          <w:sz w:val="36"/>
+        </w:rPr>
+        <w:t>ile</w:t>
       </w:r>
     </w:p>
     <w:p>
@@ -52,14 +64,12 @@
         <w:jc w:val="both"/>
         <w:rPr>
           <w:rFonts w:ascii="Arial" w:hAnsi="Arial" w:cs="Arial"/>
-          <w:sz w:val="24"/>
         </w:rPr>
       </w:pPr>
       <w:r>
         <w:rPr>
           <w:rFonts w:ascii="Arial" w:hAnsi="Arial" w:cs="Arial"/>
           <w:b/>
-          <w:sz w:val="24"/>
           <w:u w:val="single"/>
         </w:rPr>
         <w:t xml:space="preserve">Project </w:t>
@@ -68,7 +78,6 @@
         <w:rPr>
           <w:rFonts w:ascii="Arial" w:hAnsi="Arial" w:cs="Arial"/>
           <w:b/>
-          <w:sz w:val="24"/>
           <w:u w:val="single"/>
         </w:rPr>
         <w:t>Components</w:t>
@@ -77,7 +86,6 @@
         <w:rPr>
           <w:rFonts w:ascii="Arial" w:hAnsi="Arial" w:cs="Arial"/>
           <w:b/>
-          <w:sz w:val="24"/>
         </w:rPr>
         <w:t>:</w:t>
       </w:r>
@@ -85,42 +93,36 @@
         <w:rPr>
           <w:rFonts w:ascii="Arial" w:hAnsi="Arial" w:cs="Arial"/>
           <w:b/>
-          <w:sz w:val="24"/>
         </w:rPr>
         <w:t xml:space="preserve"> </w:t>
       </w:r>
       <w:r>
         <w:rPr>
           <w:rFonts w:ascii="Arial" w:hAnsi="Arial" w:cs="Arial"/>
-          <w:sz w:val="24"/>
         </w:rPr>
         <w:t xml:space="preserve">The </w:t>
       </w:r>
       <w:r>
         <w:rPr>
           <w:rFonts w:ascii="Arial" w:hAnsi="Arial" w:cs="Arial"/>
-          <w:sz w:val="24"/>
         </w:rPr>
         <w:t>project</w:t>
       </w:r>
       <w:r>
         <w:rPr>
           <w:rFonts w:ascii="Arial" w:hAnsi="Arial" w:cs="Arial"/>
-          <w:sz w:val="24"/>
         </w:rPr>
         <w:t xml:space="preserve"> contains following </w:t>
       </w:r>
       <w:r>
         <w:rPr>
           <w:rFonts w:ascii="Arial" w:hAnsi="Arial" w:cs="Arial"/>
-          <w:sz w:val="24"/>
         </w:rPr>
         <w:t xml:space="preserve">folders and </w:t>
       </w:r>
       <w:r>
         <w:rPr>
           <w:rFonts w:ascii="Arial" w:hAnsi="Arial" w:cs="Arial"/>
-          <w:sz w:val="24"/>
         </w:rPr>
         <w:t>files:</w:t>
       </w:r>
@@ -136,62 +138,132 @@
         <w:jc w:val="both"/>
         <w:rPr>
           <w:rFonts w:ascii="Arial" w:hAnsi="Arial" w:cs="Arial"/>
-          <w:sz w:val="24"/>
-        </w:rPr>
-      </w:pPr>
-      <w:r>
-        <w:rPr>
-          <w:rFonts w:ascii="Arial" w:hAnsi="Arial" w:cs="Arial"/>
-          <w:sz w:val="24"/>
+        </w:rPr>
+      </w:pPr>
+      <w:r>
+        <w:rPr>
+          <w:rFonts w:ascii="Arial" w:hAnsi="Arial" w:cs="Arial"/>
+          <w:i/>
         </w:rPr>
         <w:t>Data_</w:t>
       </w:r>
       <w:r>
         <w:rPr>
           <w:rFonts w:ascii="Arial" w:hAnsi="Arial" w:cs="Arial"/>
-          <w:sz w:val="24"/>
-        </w:rPr>
-        <w:t xml:space="preserve">analytic: The folder contains 03 individual projects; Business Layer, Data_analytic, </w:t>
-      </w:r>
-      <w:r>
-        <w:rPr>
-          <w:rFonts w:ascii="Arial" w:hAnsi="Arial" w:cs="Arial"/>
-          <w:sz w:val="24"/>
+          <w:i/>
+        </w:rPr>
+        <w:t>analytic</w:t>
+      </w:r>
+      <w:r>
+        <w:rPr>
+          <w:rFonts w:ascii="Arial" w:hAnsi="Arial" w:cs="Arial"/>
+        </w:rPr>
+        <w:t xml:space="preserve">: The folder contains 03 individual projects; </w:t>
+      </w:r>
+      <w:r>
+        <w:rPr>
+          <w:rFonts w:ascii="Arial" w:hAnsi="Arial" w:cs="Arial"/>
+          <w:i/>
+        </w:rPr>
+        <w:t>Business</w:t>
+      </w:r>
+      <w:r>
+        <w:rPr>
+          <w:rFonts w:ascii="Arial" w:hAnsi="Arial" w:cs="Arial"/>
+          <w:i/>
+        </w:rPr>
+        <w:t>Layer</w:t>
+      </w:r>
+      <w:r>
+        <w:rPr>
+          <w:rFonts w:ascii="Arial" w:hAnsi="Arial" w:cs="Arial"/>
+        </w:rPr>
+        <w:t xml:space="preserve">, </w:t>
+      </w:r>
+      <w:r>
+        <w:rPr>
+          <w:rFonts w:ascii="Arial" w:hAnsi="Arial" w:cs="Arial"/>
+          <w:i/>
+        </w:rPr>
+        <w:t>Data_analytic</w:t>
+      </w:r>
+      <w:r>
+        <w:rPr>
+          <w:rFonts w:ascii="Arial" w:hAnsi="Arial" w:cs="Arial"/>
+        </w:rPr>
+        <w:t xml:space="preserve">, </w:t>
+      </w:r>
+      <w:r>
+        <w:rPr>
+          <w:rFonts w:ascii="Arial" w:hAnsi="Arial" w:cs="Arial"/>
         </w:rPr>
         <w:t xml:space="preserve">and </w:t>
       </w:r>
       <w:r>
         <w:rPr>
           <w:rFonts w:ascii="Arial" w:hAnsi="Arial" w:cs="Arial"/>
-          <w:sz w:val="24"/>
-        </w:rPr>
-        <w:t>DB_ACCESS, implementing business logic, front end and database access</w:t>
-      </w:r>
-      <w:r>
-        <w:rPr>
-          <w:rFonts w:ascii="Arial" w:hAnsi="Arial" w:cs="Arial"/>
-          <w:sz w:val="24"/>
+          <w:i/>
+        </w:rPr>
+        <w:t>DB_ACCESS</w:t>
+      </w:r>
+      <w:r>
+        <w:rPr>
+          <w:rFonts w:ascii="Arial" w:hAnsi="Arial" w:cs="Arial"/>
+        </w:rPr>
+        <w:t>, implementing business logic, front end and database access</w:t>
+      </w:r>
+      <w:r>
+        <w:rPr>
+          <w:rFonts w:ascii="Arial" w:hAnsi="Arial" w:cs="Arial"/>
         </w:rPr>
         <w:t xml:space="preserve"> functionality</w:t>
       </w:r>
       <w:r>
         <w:rPr>
           <w:rFonts w:ascii="Arial" w:hAnsi="Arial" w:cs="Arial"/>
-          <w:sz w:val="24"/>
-        </w:rPr>
-        <w:t xml:space="preserve"> of the web based application</w:t>
-      </w:r>
-      <w:r>
-        <w:rPr>
-          <w:rFonts w:ascii="Arial" w:hAnsi="Arial" w:cs="Arial"/>
-          <w:sz w:val="24"/>
-        </w:rPr>
-        <w:t xml:space="preserve"> along with solution file (Data_analytic.sln)</w:t>
-      </w:r>
-      <w:r>
-        <w:rPr>
-          <w:rFonts w:ascii="Arial" w:hAnsi="Arial" w:cs="Arial"/>
-          <w:sz w:val="24"/>
+        </w:rPr>
+        <w:t xml:space="preserve"> of the </w:t>
+      </w:r>
+      <w:r>
+        <w:rPr>
+          <w:rFonts w:ascii="Arial" w:hAnsi="Arial" w:cs="Arial"/>
+        </w:rPr>
+        <w:t>application</w:t>
+      </w:r>
+      <w:r>
+        <w:rPr>
+          <w:rFonts w:ascii="Arial" w:hAnsi="Arial" w:cs="Arial"/>
+        </w:rPr>
+        <w:t xml:space="preserve">, respectively. The folder also has </w:t>
+      </w:r>
+      <w:r>
+        <w:rPr>
+          <w:rFonts w:ascii="Arial" w:hAnsi="Arial" w:cs="Arial"/>
+        </w:rPr>
+        <w:t>solution file (</w:t>
+      </w:r>
+      <w:r>
+        <w:rPr>
+          <w:rFonts w:ascii="Arial" w:hAnsi="Arial" w:cs="Arial"/>
+          <w:i/>
+        </w:rPr>
+        <w:t>Data_analytic.sln</w:t>
+      </w:r>
+      <w:r>
+        <w:rPr>
+          <w:rFonts w:ascii="Arial" w:hAnsi="Arial" w:cs="Arial"/>
+        </w:rPr>
+        <w:t>)</w:t>
+      </w:r>
+      <w:r>
+        <w:rPr>
+          <w:rFonts w:ascii="Arial" w:hAnsi="Arial" w:cs="Arial"/>
+        </w:rPr>
+        <w:t xml:space="preserve"> for smooth running of the project</w:t>
+      </w:r>
+      <w:r>
+        <w:rPr>
+          <w:rFonts w:ascii="Arial" w:hAnsi="Arial" w:cs="Arial"/>
         </w:rPr>
         <w:t xml:space="preserve">. </w:t>
       </w:r>
@@ -207,13 +279,12 @@
         <w:jc w:val="both"/>
         <w:rPr>
           <w:rFonts w:ascii="Arial" w:hAnsi="Arial" w:cs="Arial"/>
-          <w:sz w:val="24"/>
-        </w:rPr>
-      </w:pPr>
-      <w:r>
-        <w:rPr>
-          <w:rFonts w:ascii="Arial" w:hAnsi="Arial" w:cs="Arial"/>
-          <w:sz w:val="24"/>
+        </w:rPr>
+      </w:pPr>
+      <w:r>
+        <w:rPr>
+          <w:rFonts w:ascii="Arial" w:hAnsi="Arial" w:cs="Arial"/>
+          <w:i/>
         </w:rPr>
         <w:t>Data_Analytics.mdf</w:t>
       </w:r>
@@ -229,13 +300,13 @@
         <w:jc w:val="both"/>
         <w:rPr>
           <w:rFonts w:ascii="Arial" w:hAnsi="Arial" w:cs="Arial"/>
-          <w:sz w:val="24"/>
-        </w:rPr>
-      </w:pPr>
-      <w:r>
-        <w:rPr>
-          <w:rFonts w:ascii="Arial" w:hAnsi="Arial" w:cs="Arial"/>
-          <w:sz w:val="24"/>
+          <w:i/>
+        </w:rPr>
+      </w:pPr>
+      <w:r>
+        <w:rPr>
+          <w:rFonts w:ascii="Arial" w:hAnsi="Arial" w:cs="Arial"/>
+          <w:i/>
         </w:rPr>
         <w:t>Data_Analytics_log.ldf</w:t>
       </w:r>
@@ -251,13 +322,13 @@
         <w:jc w:val="both"/>
         <w:rPr>
           <w:rFonts w:ascii="Arial" w:hAnsi="Arial" w:cs="Arial"/>
-          <w:sz w:val="24"/>
-        </w:rPr>
-      </w:pPr>
-      <w:r>
-        <w:rPr>
-          <w:rFonts w:ascii="Arial" w:hAnsi="Arial" w:cs="Arial"/>
-          <w:sz w:val="24"/>
+          <w:i/>
+        </w:rPr>
+      </w:pPr>
+      <w:r>
+        <w:rPr>
+          <w:rFonts w:ascii="Arial" w:hAnsi="Arial" w:cs="Arial"/>
+          <w:i/>
         </w:rPr>
         <w:t>Read Me</w:t>
       </w:r>
@@ -268,14 +339,12 @@
         <w:jc w:val="both"/>
         <w:rPr>
           <w:rFonts w:ascii="Arial" w:hAnsi="Arial" w:cs="Arial"/>
-          <w:sz w:val="24"/>
         </w:rPr>
       </w:pPr>
       <w:r>
         <w:rPr>
           <w:rFonts w:ascii="Arial" w:hAnsi="Arial" w:cs="Arial"/>
           <w:b/>
-          <w:sz w:val="24"/>
           <w:u w:val="single"/>
         </w:rPr>
         <w:t>Development Environment</w:t>
@@ -284,22 +353,12 @@
         <w:rPr>
           <w:rFonts w:ascii="Arial" w:hAnsi="Arial" w:cs="Arial"/>
           <w:b/>
-          <w:sz w:val="24"/>
-        </w:rPr>
-        <w:t>:</w:t>
-      </w:r>
-      <w:r>
-        <w:rPr>
-          <w:rFonts w:ascii="Arial" w:hAnsi="Arial" w:cs="Arial"/>
-          <w:b/>
-          <w:sz w:val="24"/>
-        </w:rPr>
-        <w:t xml:space="preserve"> </w:t>
-      </w:r>
-      <w:r>
-        <w:rPr>
-          <w:rFonts w:ascii="Arial" w:hAnsi="Arial" w:cs="Arial"/>
-          <w:sz w:val="24"/>
+        </w:rPr>
+        <w:t xml:space="preserve">: </w:t>
+      </w:r>
+      <w:r>
+        <w:rPr>
+          <w:rFonts w:ascii="Arial" w:hAnsi="Arial" w:cs="Arial"/>
         </w:rPr>
         <w:t>Tools being used are as follows:</w:t>
       </w:r>
@@ -315,27 +374,23 @@
         <w:jc w:val="both"/>
         <w:rPr>
           <w:rFonts w:ascii="Arial" w:hAnsi="Arial" w:cs="Arial"/>
-          <w:sz w:val="24"/>
-        </w:rPr>
-      </w:pPr>
-      <w:r>
-        <w:rPr>
-          <w:rFonts w:ascii="Arial" w:hAnsi="Arial" w:cs="Arial"/>
-          <w:sz w:val="24"/>
+        </w:rPr>
+      </w:pPr>
+      <w:r>
+        <w:rPr>
+          <w:rFonts w:ascii="Arial" w:hAnsi="Arial" w:cs="Arial"/>
         </w:rPr>
         <w:t xml:space="preserve">Microsoft </w:t>
       </w:r>
       <w:r>
         <w:rPr>
           <w:rFonts w:ascii="Arial" w:hAnsi="Arial" w:cs="Arial"/>
-          <w:sz w:val="24"/>
         </w:rPr>
         <w:t>Visual Studio 2010 Ultimate</w:t>
       </w:r>
       <w:r>
         <w:rPr>
           <w:rFonts w:ascii="Arial" w:hAnsi="Arial" w:cs="Arial"/>
-          <w:sz w:val="24"/>
         </w:rPr>
         <w:t xml:space="preserve"> </w:t>
       </w:r>
@@ -351,43 +406,25 @@
         <w:jc w:val="both"/>
         <w:rPr>
           <w:rFonts w:ascii="Arial" w:hAnsi="Arial" w:cs="Arial"/>
-          <w:sz w:val="24"/>
-        </w:rPr>
-      </w:pPr>
-      <w:r>
-        <w:rPr>
-          <w:rFonts w:ascii="Arial" w:hAnsi="Arial" w:cs="Arial"/>
-          <w:sz w:val="24"/>
+        </w:rPr>
+      </w:pPr>
+      <w:r>
+        <w:rPr>
+          <w:rFonts w:ascii="Arial" w:hAnsi="Arial" w:cs="Arial"/>
         </w:rPr>
         <w:t>Microsoft SQL</w:t>
       </w:r>
       <w:r>
         <w:rPr>
           <w:rFonts w:ascii="Arial" w:hAnsi="Arial" w:cs="Arial"/>
-          <w:sz w:val="24"/>
         </w:rPr>
         <w:t xml:space="preserve"> Server 2008 R2</w:t>
       </w:r>
       <w:r>
         <w:rPr>
           <w:rFonts w:ascii="Arial" w:hAnsi="Arial" w:cs="Arial"/>
-          <w:sz w:val="24"/>
-        </w:rPr>
-        <w:t xml:space="preserve"> (</w:t>
-      </w:r>
-      <w:r>
-        <w:rPr>
-          <w:rFonts w:ascii="Arial" w:hAnsi="Arial" w:cs="Arial"/>
-          <w:sz w:val="24"/>
-        </w:rPr>
-        <w:t>SQLEXPRESS</w:t>
-      </w:r>
-      <w:r>
-        <w:rPr>
-          <w:rFonts w:ascii="Arial" w:hAnsi="Arial" w:cs="Arial"/>
-          <w:sz w:val="24"/>
-        </w:rPr>
-        <w:t>)</w:t>
+        </w:rPr>
+        <w:t xml:space="preserve"> (SQLEXPRESS)</w:t>
       </w:r>
     </w:p>
     <w:p>
@@ -401,27 +438,23 @@
         <w:jc w:val="both"/>
         <w:rPr>
           <w:rFonts w:ascii="Arial" w:hAnsi="Arial" w:cs="Arial"/>
-          <w:sz w:val="24"/>
-        </w:rPr>
-      </w:pPr>
-      <w:r>
-        <w:rPr>
-          <w:rFonts w:ascii="Arial" w:hAnsi="Arial" w:cs="Arial"/>
-          <w:sz w:val="24"/>
+        </w:rPr>
+      </w:pPr>
+      <w:r>
+        <w:rPr>
+          <w:rFonts w:ascii="Arial" w:hAnsi="Arial" w:cs="Arial"/>
         </w:rPr>
         <w:t xml:space="preserve">Microsoft SQL Server 2008 R2 </w:t>
       </w:r>
       <w:r>
         <w:rPr>
           <w:rFonts w:ascii="Arial" w:hAnsi="Arial" w:cs="Arial"/>
-          <w:sz w:val="24"/>
         </w:rPr>
         <w:t>-</w:t>
       </w:r>
       <w:r>
         <w:rPr>
           <w:rFonts w:ascii="Arial" w:hAnsi="Arial" w:cs="Arial"/>
-          <w:sz w:val="24"/>
         </w:rPr>
         <w:t xml:space="preserve"> Management Studio</w:t>
       </w:r>
@@ -437,20 +470,17 @@
         <w:jc w:val="both"/>
         <w:rPr>
           <w:rFonts w:ascii="Arial" w:hAnsi="Arial" w:cs="Arial"/>
-          <w:sz w:val="24"/>
-        </w:rPr>
-      </w:pPr>
-      <w:r>
-        <w:rPr>
-          <w:rFonts w:ascii="Arial" w:hAnsi="Arial" w:cs="Arial"/>
-          <w:sz w:val="24"/>
+        </w:rPr>
+      </w:pPr>
+      <w:r>
+        <w:rPr>
+          <w:rFonts w:ascii="Arial" w:hAnsi="Arial" w:cs="Arial"/>
         </w:rPr>
         <w:t>C#, ASP.Net</w:t>
       </w:r>
       <w:r>
         <w:rPr>
           <w:rFonts w:ascii="Arial" w:hAnsi="Arial" w:cs="Arial"/>
-          <w:sz w:val="24"/>
         </w:rPr>
         <w:t xml:space="preserve"> Web Forms</w:t>
       </w:r>
@@ -466,13 +496,11 @@
         <w:jc w:val="both"/>
         <w:rPr>
           <w:rFonts w:ascii="Arial" w:hAnsi="Arial" w:cs="Arial"/>
-          <w:sz w:val="24"/>
-        </w:rPr>
-      </w:pPr>
-      <w:r>
-        <w:rPr>
-          <w:rFonts w:ascii="Arial" w:hAnsi="Arial" w:cs="Arial"/>
-          <w:sz w:val="24"/>
+        </w:rPr>
+      </w:pPr>
+      <w:r>
+        <w:rPr>
+          <w:rFonts w:ascii="Arial" w:hAnsi="Arial" w:cs="Arial"/>
         </w:rPr>
         <w:t>Windows 10 Pro</w:t>
       </w:r>
@@ -486,7 +514,6 @@
         <w:rPr>
           <w:rFonts w:ascii="Arial" w:hAnsi="Arial" w:cs="Arial"/>
           <w:b/>
-          <w:sz w:val="24"/>
         </w:rPr>
       </w:pPr>
     </w:p>
@@ -498,14 +525,12 @@
         <w:jc w:val="both"/>
         <w:rPr>
           <w:rFonts w:ascii="Arial" w:hAnsi="Arial" w:cs="Arial"/>
-          <w:sz w:val="24"/>
         </w:rPr>
       </w:pPr>
       <w:r>
         <w:rPr>
           <w:rFonts w:ascii="Arial" w:hAnsi="Arial" w:cs="Arial"/>
           <w:b/>
-          <w:sz w:val="24"/>
           <w:u w:val="single"/>
         </w:rPr>
         <w:t>Project Execution</w:t>
@@ -514,42 +539,36 @@
         <w:rPr>
           <w:rFonts w:ascii="Arial" w:hAnsi="Arial" w:cs="Arial"/>
           <w:b/>
-          <w:sz w:val="24"/>
         </w:rPr>
         <w:t>:</w:t>
       </w:r>
       <w:r>
         <w:rPr>
           <w:rFonts w:ascii="Arial" w:hAnsi="Arial" w:cs="Arial"/>
-          <w:sz w:val="24"/>
         </w:rPr>
         <w:t xml:space="preserve"> </w:t>
       </w:r>
       <w:r>
         <w:rPr>
           <w:rFonts w:ascii="Arial" w:hAnsi="Arial" w:cs="Arial"/>
-          <w:sz w:val="24"/>
         </w:rPr>
         <w:t>The project ca</w:t>
       </w:r>
       <w:r>
         <w:rPr>
           <w:rFonts w:ascii="Arial" w:hAnsi="Arial" w:cs="Arial"/>
-          <w:sz w:val="24"/>
         </w:rPr>
         <w:t xml:space="preserve">n be executed </w:t>
       </w:r>
       <w:r>
         <w:rPr>
           <w:rFonts w:ascii="Arial" w:hAnsi="Arial" w:cs="Arial"/>
-          <w:sz w:val="24"/>
         </w:rPr>
         <w:t>as follows</w:t>
       </w:r>
       <w:r>
         <w:rPr>
           <w:rFonts w:ascii="Arial" w:hAnsi="Arial" w:cs="Arial"/>
-          <w:sz w:val="24"/>
         </w:rPr>
         <w:t>.</w:t>
       </w:r>
@@ -566,27 +585,49 @@
         <w:rPr>
           <w:rFonts w:ascii="Arial" w:hAnsi="Arial" w:cs="Arial"/>
           <w:b/>
-          <w:sz w:val="24"/>
-        </w:rPr>
-      </w:pPr>
-      <w:r>
-        <w:rPr>
-          <w:rFonts w:ascii="Arial" w:hAnsi="Arial" w:cs="Arial"/>
-          <w:sz w:val="24"/>
-        </w:rPr>
-        <w:t xml:space="preserve">Attach Data_Analytics.mdf file to SQL server, by logging-in to management studio, while using “SQL Server Authentication” </w:t>
-      </w:r>
-      <w:r>
-        <w:rPr>
-          <w:rFonts w:ascii="Arial" w:hAnsi="Arial" w:cs="Arial"/>
-          <w:sz w:val="24"/>
+        </w:rPr>
+      </w:pPr>
+      <w:r>
+        <w:rPr>
+          <w:rFonts w:ascii="Arial" w:hAnsi="Arial" w:cs="Arial"/>
+        </w:rPr>
+        <w:t xml:space="preserve">Attach </w:t>
+      </w:r>
+      <w:r>
+        <w:rPr>
+          <w:rFonts w:ascii="Arial" w:hAnsi="Arial" w:cs="Arial"/>
+          <w:i/>
+        </w:rPr>
+        <w:t>Data_Analytics.mdf</w:t>
+      </w:r>
+      <w:r>
+        <w:rPr>
+          <w:rFonts w:ascii="Arial" w:hAnsi="Arial" w:cs="Arial"/>
+        </w:rPr>
+        <w:t xml:space="preserve"> file to SQL server, by logging-in to management studio, while using “</w:t>
+      </w:r>
+      <w:r>
+        <w:rPr>
+          <w:rFonts w:ascii="Arial" w:hAnsi="Arial" w:cs="Arial"/>
+          <w:i/>
+        </w:rPr>
+        <w:t>SQL Server Authentication</w:t>
+      </w:r>
+      <w:r>
+        <w:rPr>
+          <w:rFonts w:ascii="Arial" w:hAnsi="Arial" w:cs="Arial"/>
+        </w:rPr>
+        <w:t xml:space="preserve">” </w:t>
+      </w:r>
+      <w:r>
+        <w:rPr>
+          <w:rFonts w:ascii="Arial" w:hAnsi="Arial" w:cs="Arial"/>
         </w:rPr>
         <w:t xml:space="preserve">mode </w:t>
       </w:r>
       <w:r>
         <w:rPr>
           <w:rFonts w:ascii="Arial" w:hAnsi="Arial" w:cs="Arial"/>
-          <w:sz w:val="24"/>
         </w:rPr>
         <w:t>and default administrator credentials:</w:t>
       </w:r>
@@ -603,13 +644,11 @@
         <w:rPr>
           <w:rFonts w:ascii="Arial" w:hAnsi="Arial" w:cs="Arial"/>
           <w:b/>
-          <w:sz w:val="24"/>
-        </w:rPr>
-      </w:pPr>
-      <w:r>
-        <w:rPr>
-          <w:rFonts w:ascii="Arial" w:hAnsi="Arial" w:cs="Arial"/>
-          <w:sz w:val="24"/>
+        </w:rPr>
+      </w:pPr>
+      <w:r>
+        <w:rPr>
+          <w:rFonts w:ascii="Arial" w:hAnsi="Arial" w:cs="Arial"/>
         </w:rPr>
         <w:t>User name:  sa</w:t>
       </w:r>
@@ -626,15 +665,20 @@
         <w:rPr>
           <w:rFonts w:ascii="Arial" w:hAnsi="Arial" w:cs="Arial"/>
           <w:b/>
-          <w:sz w:val="24"/>
-        </w:rPr>
-      </w:pPr>
-      <w:r>
-        <w:rPr>
-          <w:rFonts w:ascii="Arial" w:hAnsi="Arial" w:cs="Arial"/>
-          <w:sz w:val="24"/>
-        </w:rPr>
-        <w:t>Password: xxxxxx</w:t>
+        </w:rPr>
+      </w:pPr>
+      <w:r>
+        <w:rPr>
+          <w:rFonts w:ascii="Arial" w:hAnsi="Arial" w:cs="Arial"/>
+        </w:rPr>
+        <w:t xml:space="preserve">Password: </w:t>
+      </w:r>
+      <w:r>
+        <w:rPr>
+          <w:rFonts w:ascii="Arial" w:hAnsi="Arial" w:cs="Arial"/>
+          <w:i/>
+        </w:rPr>
+        <w:t>xxxxxx</w:t>
       </w:r>
     </w:p>
     <w:p>
@@ -649,13 +693,11 @@
         <w:rPr>
           <w:rFonts w:ascii="Arial" w:hAnsi="Arial" w:cs="Arial"/>
           <w:b/>
-          <w:sz w:val="24"/>
-        </w:rPr>
-      </w:pPr>
-      <w:r>
-        <w:rPr>
-          <w:rFonts w:ascii="Arial" w:hAnsi="Arial" w:cs="Arial"/>
-          <w:sz w:val="24"/>
+        </w:rPr>
+      </w:pPr>
+      <w:r>
+        <w:rPr>
+          <w:rFonts w:ascii="Arial" w:hAnsi="Arial" w:cs="Arial"/>
         </w:rPr>
         <w:t xml:space="preserve">Change </w:t>
       </w:r>
@@ -663,14 +705,12 @@
         <w:rPr>
           <w:rFonts w:ascii="Arial" w:hAnsi="Arial" w:cs="Arial"/>
           <w:i/>
-          <w:sz w:val="24"/>
         </w:rPr>
         <w:t>Web.config</w:t>
       </w:r>
       <w:r>
         <w:rPr>
           <w:rFonts w:ascii="Arial" w:hAnsi="Arial" w:cs="Arial"/>
-          <w:sz w:val="24"/>
         </w:rPr>
         <w:t xml:space="preserve"> file inside </w:t>
       </w:r>
@@ -678,21 +718,18 @@
         <w:rPr>
           <w:rFonts w:ascii="Arial" w:hAnsi="Arial" w:cs="Arial"/>
           <w:i/>
-          <w:sz w:val="24"/>
         </w:rPr>
         <w:t>Data_analytic</w:t>
       </w:r>
       <w:r>
         <w:rPr>
           <w:rFonts w:ascii="Arial" w:hAnsi="Arial" w:cs="Arial"/>
-          <w:sz w:val="24"/>
         </w:rPr>
         <w:t xml:space="preserve"> project</w:t>
       </w:r>
       <w:r>
         <w:rPr>
           <w:rFonts w:ascii="Arial" w:hAnsi="Arial" w:cs="Arial"/>
-          <w:sz w:val="24"/>
         </w:rPr>
         <w:t xml:space="preserve"> as:</w:t>
       </w:r>
@@ -709,13 +746,11 @@
         <w:rPr>
           <w:rFonts w:ascii="Arial" w:hAnsi="Arial" w:cs="Arial"/>
           <w:b/>
-          <w:sz w:val="24"/>
-        </w:rPr>
-      </w:pPr>
-      <w:r>
-        <w:rPr>
-          <w:rFonts w:ascii="Arial" w:hAnsi="Arial" w:cs="Arial"/>
-          <w:sz w:val="24"/>
+        </w:rPr>
+      </w:pPr>
+      <w:r>
+        <w:rPr>
+          <w:rFonts w:ascii="Arial" w:hAnsi="Arial" w:cs="Arial"/>
         </w:rPr>
         <w:t xml:space="preserve">In </w:t>
       </w:r>
@@ -723,14 +758,12 @@
         <w:rPr>
           <w:rFonts w:ascii="Arial" w:hAnsi="Arial" w:cs="Arial"/>
           <w:i/>
-          <w:sz w:val="24"/>
         </w:rPr>
         <w:t>connectionStrings</w:t>
       </w:r>
       <w:r>
         <w:rPr>
           <w:rFonts w:ascii="Arial" w:hAnsi="Arial" w:cs="Arial"/>
-          <w:sz w:val="24"/>
         </w:rPr>
         <w:t xml:space="preserve"> tag:</w:t>
       </w:r>
@@ -742,41 +775,17 @@
         <w:jc w:val="both"/>
         <w:rPr>
           <w:rFonts w:ascii="Arial" w:hAnsi="Arial" w:cs="Arial"/>
-          <w:sz w:val="24"/>
-        </w:rPr>
-      </w:pPr>
-      <w:r>
-        <w:rPr>
-          <w:rFonts w:ascii="Arial" w:hAnsi="Arial" w:cs="Arial"/>
-          <w:sz w:val="24"/>
-        </w:rPr>
-        <w:t xml:space="preserve"> </w:t>
-      </w:r>
-      <w:r>
-        <w:rPr>
-          <w:rFonts w:ascii="Arial" w:hAnsi="Arial" w:cs="Arial"/>
-          <w:sz w:val="24"/>
-        </w:rPr>
-        <w:t>Data Source</w:t>
-      </w:r>
-      <w:r>
-        <w:rPr>
-          <w:rFonts w:ascii="Arial" w:hAnsi="Arial" w:cs="Arial"/>
-          <w:sz w:val="24"/>
-        </w:rPr>
-        <w:t xml:space="preserve"> =</w:t>
-      </w:r>
-      <w:r>
-        <w:rPr>
-          <w:rFonts w:ascii="Arial" w:hAnsi="Arial" w:cs="Arial"/>
-          <w:sz w:val="24"/>
-        </w:rPr>
-        <w:t xml:space="preserve"> </w:t>
-      </w:r>
-      <w:r>
-        <w:rPr>
-          <w:rFonts w:ascii="Arial" w:hAnsi="Arial" w:cs="Arial"/>
-          <w:sz w:val="24"/>
+        </w:rPr>
+      </w:pPr>
+      <w:r>
+        <w:rPr>
+          <w:rFonts w:ascii="Arial" w:hAnsi="Arial" w:cs="Arial"/>
+        </w:rPr>
+        <w:t xml:space="preserve"> Data Source = </w:t>
+      </w:r>
+      <w:r>
+        <w:rPr>
+          <w:rFonts w:ascii="Arial" w:hAnsi="Arial" w:cs="Arial"/>
         </w:rPr>
         <w:t>[</w:t>
       </w:r>
@@ -784,21 +793,18 @@
         <w:rPr>
           <w:rFonts w:ascii="Arial" w:hAnsi="Arial" w:cs="Arial"/>
           <w:i/>
-          <w:sz w:val="24"/>
         </w:rPr>
         <w:t>SQL Server name</w:t>
       </w:r>
       <w:r>
         <w:rPr>
           <w:rFonts w:ascii="Arial" w:hAnsi="Arial" w:cs="Arial"/>
-          <w:sz w:val="24"/>
         </w:rPr>
         <w:t>]</w:t>
       </w:r>
       <w:r>
         <w:rPr>
           <w:rFonts w:ascii="Arial" w:hAnsi="Arial" w:cs="Arial"/>
-          <w:sz w:val="24"/>
         </w:rPr>
         <w:t>\SQLEXPRESS</w:t>
       </w:r>
@@ -811,15 +817,11 @@
         <w:rPr>
           <w:rFonts w:ascii="Arial" w:hAnsi="Arial" w:cs="Arial"/>
           <w:b/>
-          <w:sz w:val="24"/>
-        </w:rPr>
-      </w:pPr>
-      <w:bookmarkStart w:id="0" w:name="_GoBack"/>
-      <w:bookmarkEnd w:id="0"/>
-      <w:r>
-        <w:rPr>
-          <w:rFonts w:ascii="Arial" w:hAnsi="Arial" w:cs="Arial"/>
-          <w:sz w:val="24"/>
+        </w:rPr>
+      </w:pPr>
+      <w:r>
+        <w:rPr>
+          <w:rFonts w:ascii="Arial" w:hAnsi="Arial" w:cs="Arial"/>
         </w:rPr>
         <w:t>Password = SQL Server password for user “sa”</w:t>
       </w:r>
@@ -836,13 +838,11 @@
         <w:rPr>
           <w:rFonts w:ascii="Arial" w:hAnsi="Arial" w:cs="Arial"/>
           <w:b/>
-          <w:sz w:val="24"/>
-        </w:rPr>
-      </w:pPr>
-      <w:r>
-        <w:rPr>
-          <w:rFonts w:ascii="Arial" w:hAnsi="Arial" w:cs="Arial"/>
-          <w:sz w:val="24"/>
+        </w:rPr>
+      </w:pPr>
+      <w:r>
+        <w:rPr>
+          <w:rFonts w:ascii="Arial" w:hAnsi="Arial" w:cs="Arial"/>
         </w:rPr>
         <w:t xml:space="preserve">In </w:t>
       </w:r>
@@ -850,14 +850,12 @@
         <w:rPr>
           <w:rFonts w:ascii="Arial" w:hAnsi="Arial" w:cs="Arial"/>
           <w:i/>
-          <w:sz w:val="24"/>
         </w:rPr>
         <w:t>appSettings</w:t>
       </w:r>
       <w:r>
         <w:rPr>
           <w:rFonts w:ascii="Arial" w:hAnsi="Arial" w:cs="Arial"/>
-          <w:sz w:val="24"/>
         </w:rPr>
         <w:t xml:space="preserve"> tag:</w:t>
       </w:r>
@@ -869,21 +867,17 @@
         <w:jc w:val="both"/>
         <w:rPr>
           <w:rFonts w:ascii="Arial" w:hAnsi="Arial" w:cs="Arial"/>
-          <w:sz w:val="24"/>
-        </w:rPr>
-      </w:pPr>
-      <w:r>
-        <w:rPr>
-          <w:rFonts w:ascii="Arial" w:hAnsi="Arial" w:cs="Arial"/>
-          <w:sz w:val="24"/>
-        </w:rPr>
-        <w:lastRenderedPageBreak/>
+        </w:rPr>
+      </w:pPr>
+      <w:r>
+        <w:rPr>
+          <w:rFonts w:ascii="Arial" w:hAnsi="Arial" w:cs="Arial"/>
+        </w:rPr>
         <w:t xml:space="preserve">Value = </w:t>
       </w:r>
       <w:r>
         <w:rPr>
           <w:rFonts w:ascii="Arial" w:hAnsi="Arial" w:cs="Arial"/>
-          <w:sz w:val="24"/>
         </w:rPr>
         <w:t>[</w:t>
       </w:r>
@@ -891,21 +885,18 @@
         <w:rPr>
           <w:rFonts w:ascii="Arial" w:hAnsi="Arial" w:cs="Arial"/>
           <w:i/>
-          <w:sz w:val="24"/>
         </w:rPr>
         <w:t>SQL Server name</w:t>
       </w:r>
       <w:r>
         <w:rPr>
           <w:rFonts w:ascii="Arial" w:hAnsi="Arial" w:cs="Arial"/>
-          <w:sz w:val="24"/>
         </w:rPr>
         <w:t>]</w:t>
       </w:r>
       <w:r>
         <w:rPr>
           <w:rFonts w:ascii="Arial" w:hAnsi="Arial" w:cs="Arial"/>
-          <w:sz w:val="24"/>
         </w:rPr>
         <w:t>\SQLEXPRESS</w:t>
       </w:r>
@@ -921,28 +912,48 @@
         <w:jc w:val="both"/>
         <w:rPr>
           <w:rFonts w:ascii="Arial" w:hAnsi="Arial" w:cs="Arial"/>
-          <w:sz w:val="24"/>
-        </w:rPr>
-      </w:pPr>
-      <w:r>
-        <w:rPr>
-          <w:rFonts w:ascii="Arial" w:hAnsi="Arial" w:cs="Arial"/>
-          <w:sz w:val="24"/>
-        </w:rPr>
+        </w:rPr>
+      </w:pPr>
+      <w:r>
+        <w:rPr>
+          <w:rFonts w:ascii="Arial" w:hAnsi="Arial" w:cs="Arial"/>
+        </w:rPr>
+        <w:lastRenderedPageBreak/>
         <w:t xml:space="preserve">Change settings in </w:t>
       </w:r>
       <w:r>
         <w:rPr>
           <w:rFonts w:ascii="Arial" w:hAnsi="Arial" w:cs="Arial"/>
           <w:i/>
-          <w:sz w:val="24"/>
-        </w:rPr>
-        <w:t>Dbaccess.cs</w:t>
-      </w:r>
-      <w:r>
-        <w:rPr>
-          <w:rFonts w:ascii="Arial" w:hAnsi="Arial" w:cs="Arial"/>
-          <w:sz w:val="24"/>
+        </w:rPr>
+        <w:t>Db</w:t>
+      </w:r>
+      <w:r>
+        <w:rPr>
+          <w:rFonts w:ascii="Arial" w:hAnsi="Arial" w:cs="Arial"/>
+          <w:i/>
+        </w:rPr>
+        <w:t>A</w:t>
+      </w:r>
+      <w:r>
+        <w:rPr>
+          <w:rFonts w:ascii="Arial" w:hAnsi="Arial" w:cs="Arial"/>
+          <w:i/>
+        </w:rPr>
+        <w:t>cce</w:t>
+      </w:r>
+      <w:bookmarkStart w:id="0" w:name="_GoBack"/>
+      <w:bookmarkEnd w:id="0"/>
+      <w:r>
+        <w:rPr>
+          <w:rFonts w:ascii="Arial" w:hAnsi="Arial" w:cs="Arial"/>
+          <w:i/>
+        </w:rPr>
+        <w:t>ss.cs</w:t>
+      </w:r>
+      <w:r>
+        <w:rPr>
+          <w:rFonts w:ascii="Arial" w:hAnsi="Arial" w:cs="Arial"/>
         </w:rPr>
         <w:t xml:space="preserve"> file inside </w:t>
       </w:r>
@@ -950,35 +961,30 @@
         <w:rPr>
           <w:rFonts w:ascii="Arial" w:hAnsi="Arial" w:cs="Arial"/>
           <w:i/>
-          <w:sz w:val="24"/>
         </w:rPr>
         <w:t>DB_ACCESS</w:t>
       </w:r>
       <w:r>
         <w:rPr>
           <w:rFonts w:ascii="Arial" w:hAnsi="Arial" w:cs="Arial"/>
-          <w:sz w:val="24"/>
         </w:rPr>
         <w:t xml:space="preserve"> project by entering password </w:t>
       </w:r>
       <w:r>
         <w:rPr>
           <w:rFonts w:ascii="Arial" w:hAnsi="Arial" w:cs="Arial"/>
-          <w:sz w:val="24"/>
         </w:rPr>
         <w:t xml:space="preserve">for </w:t>
       </w:r>
       <w:r>
         <w:rPr>
           <w:rFonts w:ascii="Arial" w:hAnsi="Arial" w:cs="Arial"/>
-          <w:sz w:val="24"/>
         </w:rPr>
         <w:t xml:space="preserve">SQL Server “sa” user, against </w:t>
       </w:r>
       <w:r>
         <w:rPr>
           <w:rFonts w:ascii="Arial" w:hAnsi="Arial" w:cs="Arial"/>
-          <w:sz w:val="24"/>
         </w:rPr>
         <w:t>variable</w:t>
       </w:r>
@@ -986,7 +992,6 @@
         <w:rPr>
           <w:rFonts w:ascii="Arial" w:hAnsi="Arial" w:cs="Arial"/>
           <w:i/>
-          <w:sz w:val="24"/>
         </w:rPr>
         <w:t xml:space="preserve"> </w:t>
       </w:r>
@@ -994,21 +999,18 @@
         <w:rPr>
           <w:rFonts w:ascii="Arial" w:hAnsi="Arial" w:cs="Arial"/>
           <w:i/>
-          <w:sz w:val="24"/>
         </w:rPr>
         <w:t>strConnString</w:t>
       </w:r>
       <w:r>
         <w:rPr>
           <w:rFonts w:ascii="Arial" w:hAnsi="Arial" w:cs="Arial"/>
-          <w:sz w:val="24"/>
         </w:rPr>
         <w:t xml:space="preserve"> in </w:t>
       </w:r>
       <w:r>
         <w:rPr>
           <w:rFonts w:ascii="Arial" w:hAnsi="Arial" w:cs="Arial"/>
-          <w:sz w:val="24"/>
         </w:rPr>
         <w:t>function</w:t>
       </w:r>
@@ -1016,7 +1018,6 @@
         <w:rPr>
           <w:rFonts w:ascii="Arial" w:hAnsi="Arial" w:cs="Arial"/>
           <w:i/>
-          <w:sz w:val="24"/>
         </w:rPr>
         <w:t xml:space="preserve"> </w:t>
       </w:r>
@@ -1024,22 +1025,26 @@
         <w:rPr>
           <w:rFonts w:ascii="Arial" w:hAnsi="Arial" w:cs="Arial"/>
           <w:i/>
-          <w:sz w:val="24"/>
-        </w:rPr>
-        <w:t>createConn</w:t>
-      </w:r>
-      <w:r>
-        <w:rPr>
-          <w:rFonts w:ascii="Arial" w:hAnsi="Arial" w:cs="Arial"/>
-          <w:i/>
-          <w:sz w:val="24"/>
+        </w:rPr>
+        <w:t>C</w:t>
+      </w:r>
+      <w:r>
+        <w:rPr>
+          <w:rFonts w:ascii="Arial" w:hAnsi="Arial" w:cs="Arial"/>
+          <w:i/>
+        </w:rPr>
+        <w:t>reateConn</w:t>
+      </w:r>
+      <w:r>
+        <w:rPr>
+          <w:rFonts w:ascii="Arial" w:hAnsi="Arial" w:cs="Arial"/>
+          <w:i/>
         </w:rPr>
         <w:t>()</w:t>
       </w:r>
       <w:r>
         <w:rPr>
           <w:rFonts w:ascii="Arial" w:hAnsi="Arial" w:cs="Arial"/>
-          <w:sz w:val="24"/>
         </w:rPr>
         <w:t>.</w:t>
       </w:r>
@@ -1055,64 +1060,394 @@
         <w:jc w:val="both"/>
         <w:rPr>
           <w:rFonts w:ascii="Arial" w:hAnsi="Arial" w:cs="Arial"/>
+        </w:rPr>
+      </w:pPr>
+      <w:r>
+        <w:rPr>
+          <w:rFonts w:ascii="Arial" w:hAnsi="Arial" w:cs="Arial"/>
+        </w:rPr>
+        <w:t>Press F5 or execute project to see the application startup screen.</w:t>
+      </w:r>
+    </w:p>
+    <w:p>
+      <w:pPr>
+        <w:pStyle w:val="ListParagraph"/>
+        <w:spacing w:line="360" w:lineRule="auto"/>
+        <w:jc w:val="both"/>
+        <w:rPr>
+          <w:rFonts w:ascii="Arial" w:hAnsi="Arial" w:cs="Arial"/>
+        </w:rPr>
+      </w:pPr>
+    </w:p>
+    <w:p>
+      <w:pPr>
+        <w:spacing w:line="360" w:lineRule="auto"/>
+        <w:jc w:val="both"/>
+        <w:rPr>
+          <w:rFonts w:ascii="Arial" w:hAnsi="Arial" w:cs="Arial"/>
+          <w:b/>
+          <w:u w:val="single"/>
+        </w:rPr>
+      </w:pPr>
+      <w:r>
+        <w:rPr>
+          <w:rFonts w:ascii="Arial" w:hAnsi="Arial" w:cs="Arial"/>
+          <w:b/>
+          <w:u w:val="single"/>
+        </w:rPr>
+        <w:t>Application Log-In</w:t>
+      </w:r>
+    </w:p>
+    <w:p>
+      <w:pPr>
+        <w:spacing w:line="360" w:lineRule="auto"/>
+        <w:jc w:val="both"/>
+        <w:rPr>
+          <w:rFonts w:ascii="Arial" w:hAnsi="Arial" w:cs="Arial"/>
+        </w:rPr>
+      </w:pPr>
+      <w:r>
+        <w:rPr>
+          <w:rFonts w:ascii="Arial" w:hAnsi="Arial" w:cs="Arial"/>
+        </w:rPr>
+        <w:t xml:space="preserve">New users can be registered through application interface, whereas admin user can log-in by using </w:t>
+      </w:r>
+      <w:r>
+        <w:rPr>
+          <w:rFonts w:ascii="Arial" w:hAnsi="Arial" w:cs="Arial"/>
+          <w:i/>
+        </w:rPr>
+        <w:t>Admin</w:t>
+      </w:r>
+      <w:r>
+        <w:rPr>
+          <w:rFonts w:ascii="Arial" w:hAnsi="Arial" w:cs="Arial"/>
+        </w:rPr>
+        <w:t xml:space="preserve"> or </w:t>
+      </w:r>
+      <w:r>
+        <w:rPr>
+          <w:rFonts w:ascii="Arial" w:hAnsi="Arial" w:cs="Arial"/>
+          <w:i/>
+        </w:rPr>
+        <w:t>Administrator</w:t>
+      </w:r>
+      <w:r>
+        <w:rPr>
+          <w:rFonts w:ascii="Arial" w:hAnsi="Arial" w:cs="Arial"/>
+        </w:rPr>
+        <w:t xml:space="preserve"> user name with appropriate password. User credentials for admin user are already inserted into application database, and can be changed from there, if required. </w:t>
+      </w:r>
+      <w:r>
+        <w:rPr>
+          <w:rFonts w:ascii="Arial" w:hAnsi="Arial" w:cs="Arial"/>
+        </w:rPr>
+        <w:t>Apart from this</w:t>
+      </w:r>
+      <w:r>
+        <w:rPr>
+          <w:rFonts w:ascii="Arial" w:hAnsi="Arial" w:cs="Arial"/>
+        </w:rPr>
+        <w:t>, application can also be logged in by using following user credentials</w:t>
+      </w:r>
+      <w:r>
+        <w:rPr>
+          <w:rFonts w:ascii="Arial" w:hAnsi="Arial" w:cs="Arial"/>
+        </w:rPr>
+        <w:t>,</w:t>
+      </w:r>
+      <w:r>
+        <w:rPr>
+          <w:rFonts w:ascii="Arial" w:hAnsi="Arial" w:cs="Arial"/>
+        </w:rPr>
+        <w:t xml:space="preserve"> already fed into </w:t>
+      </w:r>
+      <w:r>
+        <w:rPr>
+          <w:rFonts w:ascii="Arial" w:hAnsi="Arial" w:cs="Arial"/>
+        </w:rPr>
+        <w:t xml:space="preserve">the </w:t>
+      </w:r>
+      <w:r>
+        <w:rPr>
+          <w:rFonts w:ascii="Arial" w:hAnsi="Arial" w:cs="Arial"/>
+        </w:rPr>
+        <w:t>database.</w:t>
+      </w:r>
+    </w:p>
+    <w:p>
+      <w:pPr>
+        <w:pStyle w:val="ListParagraph"/>
+        <w:numPr>
+          <w:ilvl w:val="0"/>
+          <w:numId w:val="12"/>
+        </w:numPr>
+        <w:spacing w:line="360" w:lineRule="auto"/>
+        <w:jc w:val="both"/>
+        <w:rPr>
+          <w:rFonts w:ascii="Arial" w:hAnsi="Arial" w:cs="Arial"/>
+          <w:b/>
+        </w:rPr>
+      </w:pPr>
+      <w:r>
+        <w:rPr>
+          <w:rFonts w:ascii="Arial" w:hAnsi="Arial" w:cs="Arial"/>
+          <w:b/>
+        </w:rPr>
+        <w:t>For normal user</w:t>
+      </w:r>
+    </w:p>
+    <w:p>
+      <w:pPr>
+        <w:pStyle w:val="ListParagraph"/>
+        <w:spacing w:line="360" w:lineRule="auto"/>
+        <w:jc w:val="both"/>
+        <w:rPr>
+          <w:rFonts w:ascii="Arial" w:hAnsi="Arial" w:cs="Arial"/>
+        </w:rPr>
+      </w:pPr>
+      <w:r>
+        <w:rPr>
+          <w:rFonts w:ascii="Arial" w:hAnsi="Arial" w:cs="Arial"/>
+        </w:rPr>
+        <w:t>User name:</w:t>
+      </w:r>
+      <w:r>
+        <w:rPr>
+          <w:rFonts w:ascii="Arial" w:hAnsi="Arial" w:cs="Arial"/>
+        </w:rPr>
+        <w:tab/>
+        <w:t>TestUser</w:t>
+      </w:r>
+    </w:p>
+    <w:p>
+      <w:pPr>
+        <w:pStyle w:val="ListParagraph"/>
+        <w:spacing w:line="360" w:lineRule="auto"/>
+        <w:jc w:val="both"/>
+        <w:rPr>
+          <w:rFonts w:ascii="Arial" w:hAnsi="Arial" w:cs="Arial"/>
+        </w:rPr>
+      </w:pPr>
+      <w:r>
+        <w:rPr>
+          <w:rFonts w:ascii="Arial" w:hAnsi="Arial" w:cs="Arial"/>
+        </w:rPr>
+        <w:t>Password:</w:t>
+      </w:r>
+      <w:r>
+        <w:rPr>
+          <w:rFonts w:ascii="Arial" w:hAnsi="Arial" w:cs="Arial"/>
+        </w:rPr>
+        <w:tab/>
+        <w:t>12345</w:t>
+      </w:r>
+    </w:p>
+    <w:p>
+      <w:pPr>
+        <w:pStyle w:val="ListParagraph"/>
+        <w:numPr>
+          <w:ilvl w:val="0"/>
+          <w:numId w:val="12"/>
+        </w:numPr>
+        <w:spacing w:line="360" w:lineRule="auto"/>
+        <w:jc w:val="both"/>
+        <w:rPr>
+          <w:rFonts w:ascii="Arial" w:hAnsi="Arial" w:cs="Arial"/>
+          <w:b/>
+        </w:rPr>
+      </w:pPr>
+      <w:r>
+        <w:rPr>
+          <w:rFonts w:ascii="Arial" w:hAnsi="Arial" w:cs="Arial"/>
+          <w:b/>
+        </w:rPr>
+        <w:t>For Admin user</w:t>
+      </w:r>
+    </w:p>
+    <w:p>
+      <w:pPr>
+        <w:pStyle w:val="ListParagraph"/>
+        <w:spacing w:line="360" w:lineRule="auto"/>
+        <w:jc w:val="both"/>
+        <w:rPr>
+          <w:rFonts w:ascii="Arial" w:hAnsi="Arial" w:cs="Arial"/>
+        </w:rPr>
+      </w:pPr>
+      <w:r>
+        <w:rPr>
+          <w:rFonts w:ascii="Arial" w:hAnsi="Arial" w:cs="Arial"/>
+        </w:rPr>
+        <w:t>User name:</w:t>
+      </w:r>
+      <w:r>
+        <w:rPr>
+          <w:rFonts w:ascii="Arial" w:hAnsi="Arial" w:cs="Arial"/>
+        </w:rPr>
+        <w:tab/>
+        <w:t>Admin</w:t>
+      </w:r>
+      <w:r>
+        <w:rPr>
+          <w:rFonts w:ascii="Arial" w:hAnsi="Arial" w:cs="Arial"/>
+        </w:rPr>
+        <w:t xml:space="preserve"> / Administrator</w:t>
+      </w:r>
+    </w:p>
+    <w:p>
+      <w:pPr>
+        <w:pStyle w:val="ListParagraph"/>
+        <w:spacing w:line="360" w:lineRule="auto"/>
+        <w:jc w:val="both"/>
+        <w:rPr>
+          <w:rFonts w:ascii="Arial" w:hAnsi="Arial" w:cs="Arial"/>
+        </w:rPr>
+      </w:pPr>
+      <w:r>
+        <w:rPr>
+          <w:rFonts w:ascii="Arial" w:hAnsi="Arial" w:cs="Arial"/>
+        </w:rPr>
+        <w:t>Password:</w:t>
+      </w:r>
+      <w:r>
+        <w:rPr>
+          <w:rFonts w:ascii="Arial" w:hAnsi="Arial" w:cs="Arial"/>
+        </w:rPr>
+        <w:tab/>
+        <w:t>test</w:t>
+      </w:r>
+    </w:p>
+    <w:p>
+      <w:pPr>
+        <w:pStyle w:val="ListParagraph"/>
+        <w:spacing w:line="360" w:lineRule="auto"/>
+        <w:jc w:val="both"/>
+        <w:rPr>
+          <w:rFonts w:ascii="Arial" w:hAnsi="Arial" w:cs="Arial"/>
+        </w:rPr>
+      </w:pPr>
+    </w:p>
+    <w:p>
+      <w:pPr>
+        <w:pStyle w:val="ListParagraph"/>
+        <w:spacing w:line="360" w:lineRule="auto"/>
+        <w:ind w:hanging="720"/>
+        <w:jc w:val="both"/>
+        <w:rPr>
+          <w:rFonts w:ascii="Arial" w:hAnsi="Arial" w:cs="Arial"/>
+        </w:rPr>
+      </w:pPr>
+      <w:r>
+        <w:rPr>
+          <w:rFonts w:ascii="Arial" w:hAnsi="Arial" w:cs="Arial"/>
+          <w:b/>
+        </w:rPr>
+        <w:t>Note</w:t>
+      </w:r>
+      <w:r>
+        <w:rPr>
+          <w:rFonts w:ascii="Arial" w:hAnsi="Arial" w:cs="Arial"/>
+        </w:rPr>
+        <w:t>: User guide can be viewed by referring to Appendix ‘C’ of the project report</w:t>
+      </w:r>
+    </w:p>
+    <w:p>
+      <w:pPr>
+        <w:pStyle w:val="ListParagraph"/>
+        <w:spacing w:line="360" w:lineRule="auto"/>
+        <w:jc w:val="both"/>
+        <w:rPr>
+          <w:rFonts w:ascii="Arial" w:hAnsi="Arial" w:cs="Arial"/>
+        </w:rPr>
+      </w:pPr>
+      <w:r>
+        <w:rPr>
+          <w:rFonts w:ascii="Arial" w:hAnsi="Arial" w:cs="Arial"/>
+        </w:rPr>
+        <w:t xml:space="preserve">   </w:t>
+      </w:r>
+      <w:r>
+        <w:rPr>
+          <w:rFonts w:ascii="Arial" w:hAnsi="Arial" w:cs="Arial"/>
+        </w:rPr>
+        <w:t xml:space="preserve"> </w:t>
+      </w:r>
+    </w:p>
+    <w:p>
+      <w:pPr>
+        <w:spacing w:line="360" w:lineRule="auto"/>
+        <w:jc w:val="both"/>
+        <w:rPr>
+          <w:rFonts w:ascii="Arial" w:hAnsi="Arial" w:cs="Arial"/>
+          <w:b/>
+          <w:u w:val="single"/>
+        </w:rPr>
+      </w:pPr>
+    </w:p>
+    <w:p>
+      <w:pPr>
+        <w:spacing w:line="360" w:lineRule="auto"/>
+        <w:jc w:val="both"/>
+        <w:rPr>
+          <w:rFonts w:ascii="Arial" w:hAnsi="Arial" w:cs="Arial"/>
+          <w:b/>
+          <w:u w:val="single"/>
+        </w:rPr>
+      </w:pPr>
+    </w:p>
+    <w:p>
+      <w:pPr>
+        <w:spacing w:line="360" w:lineRule="auto"/>
+        <w:jc w:val="both"/>
+        <w:rPr>
+          <w:rFonts w:ascii="Arial" w:hAnsi="Arial" w:cs="Arial"/>
+        </w:rPr>
+      </w:pPr>
+    </w:p>
+    <w:p>
+      <w:pPr>
+        <w:pStyle w:val="ListParagraph"/>
+        <w:spacing w:line="360" w:lineRule="auto"/>
+        <w:jc w:val="both"/>
+        <w:rPr>
+          <w:rFonts w:ascii="Arial" w:hAnsi="Arial" w:cs="Arial"/>
+          <w:b/>
+        </w:rPr>
+      </w:pPr>
+      <w:r>
+        <w:rPr>
+          <w:rFonts w:ascii="Arial" w:hAnsi="Arial" w:cs="Arial"/>
+          <w:b/>
+        </w:rPr>
+        <w:t xml:space="preserve">  </w:t>
+      </w:r>
+    </w:p>
+    <w:p>
+      <w:pPr>
+        <w:pStyle w:val="ListParagraph"/>
+        <w:spacing w:line="360" w:lineRule="auto"/>
+        <w:jc w:val="both"/>
+        <w:rPr>
+          <w:rFonts w:ascii="Arial" w:hAnsi="Arial" w:cs="Arial"/>
+        </w:rPr>
+      </w:pPr>
+    </w:p>
+    <w:p>
+      <w:pPr>
+        <w:pStyle w:val="ListParagraph"/>
+        <w:spacing w:line="360" w:lineRule="auto"/>
+        <w:ind w:left="1080"/>
+        <w:jc w:val="both"/>
+        <w:rPr>
+          <w:rFonts w:ascii="Arial" w:hAnsi="Arial" w:cs="Arial"/>
+          <w:i/>
           <w:sz w:val="24"/>
         </w:rPr>
       </w:pPr>
-      <w:r>
-        <w:rPr>
-          <w:rFonts w:ascii="Arial" w:hAnsi="Arial" w:cs="Arial"/>
-          <w:sz w:val="24"/>
-        </w:rPr>
-        <w:t>Press F5 or execute project to see the application startup screen.</w:t>
-      </w:r>
-    </w:p>
-    <w:p>
-      <w:pPr>
-        <w:pStyle w:val="ListParagraph"/>
-        <w:spacing w:line="360" w:lineRule="auto"/>
-        <w:jc w:val="both"/>
-        <w:rPr>
-          <w:rFonts w:ascii="Arial" w:hAnsi="Arial" w:cs="Arial"/>
-          <w:b/>
-          <w:sz w:val="24"/>
-        </w:rPr>
-      </w:pPr>
-      <w:r>
-        <w:rPr>
-          <w:rFonts w:ascii="Arial" w:hAnsi="Arial" w:cs="Arial"/>
-          <w:b/>
-          <w:sz w:val="24"/>
-        </w:rPr>
-        <w:t xml:space="preserve">  </w:t>
-      </w:r>
-    </w:p>
-    <w:p>
-      <w:pPr>
-        <w:pStyle w:val="ListParagraph"/>
-        <w:spacing w:line="360" w:lineRule="auto"/>
-        <w:jc w:val="both"/>
-        <w:rPr>
-          <w:rFonts w:ascii="Arial" w:hAnsi="Arial" w:cs="Arial"/>
-          <w:sz w:val="24"/>
-        </w:rPr>
-      </w:pPr>
-    </w:p>
-    <w:p>
-      <w:pPr>
-        <w:pStyle w:val="ListParagraph"/>
-        <w:spacing w:line="360" w:lineRule="auto"/>
-        <w:ind w:left="1080"/>
-        <w:jc w:val="both"/>
-        <w:rPr>
-          <w:rFonts w:ascii="Arial" w:hAnsi="Arial" w:cs="Arial"/>
-          <w:i/>
-          <w:sz w:val="24"/>
-        </w:rPr>
-      </w:pPr>
     </w:p>
     <w:sectPr>
-      <w:pgSz w:w="12240" w:h="15840"/>
-      <w:pgMar w:top="1440" w:right="360" w:bottom="1440" w:left="1440" w:header="720" w:footer="720" w:gutter="0"/>
+      <w:pgSz w:w="11906" w:h="16838" w:code="9"/>
+      <w:pgMar w:top="1440" w:right="1260" w:bottom="1440" w:left="1440" w:header="720" w:footer="720" w:gutter="0"/>
       <w:cols w:space="720"/>
       <w:docGrid w:linePitch="360"/>
     </w:sectPr>
@@ -1396,6 +1731,96 @@
     </w:lvl>
   </w:abstractNum>
   <w:abstractNum w:abstractNumId="3" w15:restartNumberingAfterBreak="0">
+    <w:nsid w:val="578C6A4A"/>
+    <w:multiLevelType w:val="hybridMultilevel"/>
+    <w:tmpl w:val="DF5C858E"/>
+    <w:lvl w:ilvl="0" w:tplc="1610E5C2">
+      <w:start w:val="1"/>
+      <w:numFmt w:val="decimal"/>
+      <w:lvlText w:val="%1."/>
+      <w:lvlJc w:val="left"/>
+      <w:pPr>
+        <w:ind w:left="720" w:hanging="360"/>
+      </w:pPr>
+      <w:rPr>
+        <w:rFonts w:hint="default"/>
+        <w:b w:val="0"/>
+      </w:rPr>
+    </w:lvl>
+    <w:lvl w:ilvl="1" w:tplc="04090019" w:tentative="1">
+      <w:start w:val="1"/>
+      <w:numFmt w:val="lowerLetter"/>
+      <w:lvlText w:val="%2."/>
+      <w:lvlJc w:val="left"/>
+      <w:pPr>
+        <w:ind w:left="1440" w:hanging="360"/>
+      </w:pPr>
+    </w:lvl>
+    <w:lvl w:ilvl="2" w:tplc="0409001B" w:tentative="1">
+      <w:start w:val="1"/>
+      <w:numFmt w:val="lowerRoman"/>
+      <w:lvlText w:val="%3."/>
+      <w:lvlJc w:val="right"/>
+      <w:pPr>
+        <w:ind w:left="2160" w:hanging="180"/>
+      </w:pPr>
+    </w:lvl>
+    <w:lvl w:ilvl="3" w:tplc="0409000F" w:tentative="1">
+      <w:start w:val="1"/>
+      <w:numFmt w:val="decimal"/>
+      <w:lvlText w:val="%4."/>
+      <w:lvlJc w:val="left"/>
+      <w:pPr>
+        <w:ind w:left="2880" w:hanging="360"/>
+      </w:pPr>
+    </w:lvl>
+    <w:lvl w:ilvl="4" w:tplc="04090019" w:tentative="1">
+      <w:start w:val="1"/>
+      <w:numFmt w:val="lowerLetter"/>
+      <w:lvlText w:val="%5."/>
+      <w:lvlJc w:val="left"/>
+      <w:pPr>
+        <w:ind w:left="3600" w:hanging="360"/>
+      </w:pPr>
+    </w:lvl>
+    <w:lvl w:ilvl="5" w:tplc="0409001B" w:tentative="1">
+      <w:start w:val="1"/>
+      <w:numFmt w:val="lowerRoman"/>
+      <w:lvlText w:val="%6."/>
+      <w:lvlJc w:val="right"/>
+      <w:pPr>
+        <w:ind w:left="4320" w:hanging="180"/>
+      </w:pPr>
+    </w:lvl>
+    <w:lvl w:ilvl="6" w:tplc="0409000F" w:tentative="1">
+      <w:start w:val="1"/>
+      <w:numFmt w:val="decimal"/>
+      <w:lvlText w:val="%7."/>
+      <w:lvlJc w:val="left"/>
+      <w:pPr>
+        <w:ind w:left="5040" w:hanging="360"/>
+      </w:pPr>
+    </w:lvl>
+    <w:lvl w:ilvl="7" w:tplc="04090019" w:tentative="1">
+      <w:start w:val="1"/>
+      <w:numFmt w:val="lowerLetter"/>
+      <w:lvlText w:val="%8."/>
+      <w:lvlJc w:val="left"/>
+      <w:pPr>
+        <w:ind w:left="5760" w:hanging="360"/>
+      </w:pPr>
+    </w:lvl>
+    <w:lvl w:ilvl="8" w:tplc="0409001B" w:tentative="1">
+      <w:start w:val="1"/>
+      <w:numFmt w:val="lowerRoman"/>
+      <w:lvlText w:val="%9."/>
+      <w:lvlJc w:val="right"/>
+      <w:pPr>
+        <w:ind w:left="6480" w:hanging="180"/>
+      </w:pPr>
+    </w:lvl>
+  </w:abstractNum>
+  <w:abstractNum w:abstractNumId="4" w15:restartNumberingAfterBreak="0">
     <w:nsid w:val="5CEB675C"/>
     <w:multiLevelType w:val="hybridMultilevel"/>
     <w:tmpl w:val="B298E188"/>
@@ -1481,7 +1906,7 @@
       </w:pPr>
     </w:lvl>
   </w:abstractNum>
-  <w:abstractNum w:abstractNumId="4" w15:restartNumberingAfterBreak="0">
+  <w:abstractNum w:abstractNumId="5" w15:restartNumberingAfterBreak="0">
     <w:nsid w:val="5DD86D44"/>
     <w:multiLevelType w:val="hybridMultilevel"/>
     <w:tmpl w:val="2CBED65E"/>
@@ -1567,7 +1992,7 @@
       </w:pPr>
     </w:lvl>
   </w:abstractNum>
-  <w:abstractNum w:abstractNumId="5" w15:restartNumberingAfterBreak="0">
+  <w:abstractNum w:abstractNumId="6" w15:restartNumberingAfterBreak="0">
     <w:nsid w:val="6F793313"/>
     <w:multiLevelType w:val="hybridMultilevel"/>
     <w:tmpl w:val="C7386BC4"/>
@@ -1653,7 +2078,7 @@
       </w:pPr>
     </w:lvl>
   </w:abstractNum>
-  <w:abstractNum w:abstractNumId="6" w15:restartNumberingAfterBreak="0">
+  <w:abstractNum w:abstractNumId="7" w15:restartNumberingAfterBreak="0">
     <w:nsid w:val="738C244E"/>
     <w:multiLevelType w:val="hybridMultilevel"/>
     <w:tmpl w:val="E1121472"/>
@@ -1739,7 +2164,7 @@
       </w:pPr>
     </w:lvl>
   </w:abstractNum>
-  <w:abstractNum w:abstractNumId="7" w15:restartNumberingAfterBreak="0">
+  <w:abstractNum w:abstractNumId="8" w15:restartNumberingAfterBreak="0">
     <w:nsid w:val="7AAB337B"/>
     <w:multiLevelType w:val="hybridMultilevel"/>
     <w:tmpl w:val="CE7034C2"/>
@@ -1825,7 +2250,7 @@
       </w:pPr>
     </w:lvl>
   </w:abstractNum>
-  <w:abstractNum w:abstractNumId="8" w15:restartNumberingAfterBreak="0">
+  <w:abstractNum w:abstractNumId="9" w15:restartNumberingAfterBreak="0">
     <w:nsid w:val="7CF469E8"/>
     <w:multiLevelType w:val="hybridMultilevel"/>
     <w:tmpl w:val="6E5C17D0"/>
@@ -1915,7 +2340,7 @@
       </w:pPr>
     </w:lvl>
   </w:abstractNum>
-  <w:abstractNum w:abstractNumId="9" w15:restartNumberingAfterBreak="0">
+  <w:abstractNum w:abstractNumId="10" w15:restartNumberingAfterBreak="0">
     <w:nsid w:val="7E8D2C83"/>
     <w:multiLevelType w:val="hybridMultilevel"/>
     <w:tmpl w:val="84C87CFC"/>
@@ -2001,7 +2426,7 @@
       </w:pPr>
     </w:lvl>
   </w:abstractNum>
-  <w:abstractNum w:abstractNumId="10" w15:restartNumberingAfterBreak="0">
+  <w:abstractNum w:abstractNumId="11" w15:restartNumberingAfterBreak="0">
     <w:nsid w:val="7FEE2D91"/>
     <w:multiLevelType w:val="hybridMultilevel"/>
     <w:tmpl w:val="9C9C73E4"/>
@@ -2095,22 +2520,22 @@
     </w:lvl>
   </w:abstractNum>
   <w:num w:numId="1">
-    <w:abstractNumId w:val="7"/>
+    <w:abstractNumId w:val="8"/>
   </w:num>
   <w:num w:numId="2">
-    <w:abstractNumId w:val="5"/>
+    <w:abstractNumId w:val="6"/>
   </w:num>
   <w:num w:numId="3">
-    <w:abstractNumId w:val="9"/>
+    <w:abstractNumId w:val="10"/>
   </w:num>
   <w:num w:numId="4">
-    <w:abstractNumId w:val="6"/>
+    <w:abstractNumId w:val="7"/>
   </w:num>
   <w:num w:numId="5">
     <w:abstractNumId w:val="1"/>
   </w:num>
   <w:num w:numId="6">
-    <w:abstractNumId w:val="8"/>
+    <w:abstractNumId w:val="9"/>
   </w:num>
   <w:num w:numId="7">
     <w:abstractNumId w:val="2"/>
@@ -2119,12 +2544,15 @@
     <w:abstractNumId w:val="0"/>
   </w:num>
   <w:num w:numId="9">
-    <w:abstractNumId w:val="10"/>
+    <w:abstractNumId w:val="11"/>
   </w:num>
   <w:num w:numId="10">
+    <w:abstractNumId w:val="5"/>
+  </w:num>
+  <w:num w:numId="11">
     <w:abstractNumId w:val="4"/>
   </w:num>
-  <w:num w:numId="11">
+  <w:num w:numId="12">
     <w:abstractNumId w:val="3"/>
   </w:num>
 </w:numbering>
@@ -2880,7 +3308,7 @@
 </file>
 
 <file path=customXml/itemProps1.xml><?xml version="1.0" encoding="utf-8"?>
-<ds:datastoreItem xmlns:ds="http://schemas.openxmlformats.org/officeDocument/2006/customXml" ds:itemID="{B21978E4-1D90-4F7C-AF81-E695051BDCA3}">
+<ds:datastoreItem xmlns:ds="http://schemas.openxmlformats.org/officeDocument/2006/customXml" ds:itemID="{E5374545-6C60-48D7-808E-739F08E8F66B}">
   <ds:schemaRefs>
     <ds:schemaRef ds:uri="http://schemas.openxmlformats.org/officeDocument/2006/bibliography"/>
   </ds:schemaRefs>

</xml_diff>